<commit_message>
rename some files,and add algo#8
</commit_message>
<xml_diff>
--- a/Базы данных/BD#1_Trembitskyi.docx
+++ b/Базы данных/BD#1_Trembitskyi.docx
@@ -1,6 +1,6 @@
 
 <file path=word/document.xml><?xml version="1.0" encoding="utf-8"?>
-<w:document xmlns:wpc="http://schemas.microsoft.com/office/word/2010/wordprocessingCanvas" xmlns:mc="http://schemas.openxmlformats.org/markup-compatibility/2006" xmlns:o="urn:schemas-microsoft-com:office:office" xmlns:r="http://schemas.openxmlformats.org/officeDocument/2006/relationships" xmlns:m="http://schemas.openxmlformats.org/officeDocument/2006/math" xmlns:v="urn:schemas-microsoft-com:vml" xmlns:wp14="http://schemas.microsoft.com/office/word/2010/wordprocessingDrawing" xmlns:wp="http://schemas.openxmlformats.org/drawingml/2006/wordprocessingDrawing" xmlns:w10="urn:schemas-microsoft-com:office:word" xmlns:w="http://schemas.openxmlformats.org/wordprocessingml/2006/main" xmlns:w14="http://schemas.microsoft.com/office/word/2010/wordml" xmlns:w15="http://schemas.microsoft.com/office/word/2012/wordml" xmlns:wpg="http://schemas.microsoft.com/office/word/2010/wordprocessingGroup" xmlns:wpi="http://schemas.microsoft.com/office/word/2010/wordprocessingInk" xmlns:wne="http://schemas.microsoft.com/office/word/2006/wordml" xmlns:wps="http://schemas.microsoft.com/office/word/2010/wordprocessingShape" mc:Ignorable="w14 w15 wp14">
+<w:document xmlns:ve="http://schemas.openxmlformats.org/markup-compatibility/2006" xmlns:o="urn:schemas-microsoft-com:office:office" xmlns:r="http://schemas.openxmlformats.org/officeDocument/2006/relationships" xmlns:m="http://schemas.openxmlformats.org/officeDocument/2006/math" xmlns:v="urn:schemas-microsoft-com:vml" xmlns:wp="http://schemas.openxmlformats.org/drawingml/2006/wordprocessingDrawing" xmlns:w10="urn:schemas-microsoft-com:office:word" xmlns:w="http://schemas.openxmlformats.org/wordprocessingml/2006/main" xmlns:wne="http://schemas.microsoft.com/office/word/2006/wordml">
   <w:body>
     <w:p>
       <w:pPr>
@@ -18,18 +18,8 @@
           <w:b/>
           <w:sz w:val="28"/>
         </w:rPr>
-        <w:t xml:space="preserve">НПУ ім. </w:t>
-      </w:r>
-      <w:proofErr w:type="spellStart"/>
-      <w:r>
-        <w:rPr>
-          <w:rFonts w:ascii="Times New Roman" w:hAnsi="Times New Roman"/>
-          <w:b/>
-          <w:sz w:val="28"/>
-        </w:rPr>
-        <w:t>М.П.Драгоманова</w:t>
-      </w:r>
-      <w:proofErr w:type="spellEnd"/>
+        <w:t>НПУ ім. М.П.Драгоманова</w:t>
+      </w:r>
     </w:p>
     <w:p>
       <w:pPr>
@@ -416,14 +406,51 @@
         <w:rPr>
           <w:rFonts w:ascii="Times New Roman" w:hAnsi="Times New Roman"/>
           <w:sz w:val="28"/>
-        </w:rPr>
-      </w:pPr>
-      <w:r>
-        <w:rPr>
-          <w:rFonts w:ascii="Times New Roman" w:hAnsi="Times New Roman"/>
-          <w:sz w:val="28"/>
-        </w:rPr>
-        <w:t>Виконав: Трембіцький Н.В.</w:t>
+          <w:lang w:val="en-US"/>
+        </w:rPr>
+      </w:pPr>
+      <w:r>
+        <w:rPr>
+          <w:rFonts w:ascii="Times New Roman" w:hAnsi="Times New Roman"/>
+          <w:sz w:val="28"/>
+        </w:rPr>
+        <w:t xml:space="preserve">Виконав: </w:t>
+      </w:r>
+      <w:proofErr w:type="spellStart"/>
+      <w:r>
+        <w:rPr>
+          <w:rFonts w:ascii="Times New Roman" w:hAnsi="Times New Roman"/>
+          <w:sz w:val="28"/>
+        </w:rPr>
+        <w:t>Трембіцький</w:t>
+      </w:r>
+      <w:proofErr w:type="spellEnd"/>
+      <w:r>
+        <w:rPr>
+          <w:rFonts w:ascii="Times New Roman" w:hAnsi="Times New Roman"/>
+          <w:sz w:val="28"/>
+        </w:rPr>
+        <w:t xml:space="preserve"> Н.В.</w:t>
+      </w:r>
+    </w:p>
+    <w:p>
+      <w:pPr>
+        <w:tabs>
+          <w:tab w:val="left" w:pos="6957"/>
+        </w:tabs>
+        <w:spacing w:after="0" w:line="240" w:lineRule="auto"/>
+        <w:jc w:val="right"/>
+        <w:rPr>
+          <w:rFonts w:ascii="Times New Roman" w:hAnsi="Times New Roman"/>
+          <w:sz w:val="28"/>
+        </w:rPr>
+      </w:pPr>
+      <w:r>
+        <w:rPr>
+          <w:rFonts w:ascii="Times New Roman" w:hAnsi="Times New Roman"/>
+          <w:sz w:val="28"/>
+        </w:rPr>
+        <w:t>Мельников С.А.</w:t>
       </w:r>
     </w:p>
     <w:p>
@@ -649,6 +676,7 @@
           <w:rFonts w:ascii="Times New Roman" w:hAnsi="Times New Roman"/>
           <w:sz w:val="28"/>
         </w:rPr>
+        <w:lastRenderedPageBreak/>
         <w:t>Київ, 2018</w:t>
       </w:r>
     </w:p>
@@ -664,7 +692,6 @@
           <w:rFonts w:ascii="Times New Roman" w:hAnsi="Times New Roman" w:cs="Times New Roman"/>
           <w:sz w:val="28"/>
         </w:rPr>
-        <w:lastRenderedPageBreak/>
         <w:t>Мета: Ознайомитися з вікном Microsoft Access. Навчитися створювати таблиці. Набути навичок при роботі з фрагментами таблиць. Навчитися встановлювати зв’язки між таблицями.</w:t>
       </w:r>
     </w:p>
@@ -705,10 +732,10 @@
       <w:r>
         <w:rPr>
           <w:noProof/>
-          <w:lang w:eastAsia="uk-UA"/>
+          <w:lang w:val="ru-RU" w:eastAsia="ru-RU"/>
         </w:rPr>
         <w:drawing>
-          <wp:anchor distT="0" distB="0" distL="114300" distR="114300" simplePos="0" relativeHeight="251658240" behindDoc="1" locked="0" layoutInCell="1" allowOverlap="1" wp14:anchorId="296554A9" wp14:editId="2F6DA745">
+          <wp:anchor distT="0" distB="0" distL="114300" distR="114300" simplePos="0" relativeHeight="251658240" behindDoc="1" locked="0" layoutInCell="1" allowOverlap="1">
             <wp:simplePos x="0" y="0"/>
             <wp:positionH relativeFrom="margin">
               <wp:align>left</wp:align>
@@ -739,10 +766,10 @@
                     <pic:cNvPicPr/>
                   </pic:nvPicPr>
                   <pic:blipFill rotWithShape="1">
-                    <a:blip r:embed="rId5">
+                    <a:blip r:embed="rId5" cstate="print">
                       <a:extLst>
                         <a:ext uri="{28A0092B-C50C-407E-A947-70E740481C1C}">
-                          <a14:useLocalDpi xmlns:a14="http://schemas.microsoft.com/office/drawing/2010/main" val="0"/>
+                          <a14:useLocalDpi xmlns:a14="http://schemas.microsoft.com/office/drawing/2010/main" xmlns:wps="http://schemas.microsoft.com/office/word/2010/wordprocessingShape" xmlns:wpi="http://schemas.microsoft.com/office/word/2010/wordprocessingInk" xmlns:wpg="http://schemas.microsoft.com/office/word/2010/wordprocessingGroup" xmlns:w15="http://schemas.microsoft.com/office/word/2012/wordml" xmlns:w14="http://schemas.microsoft.com/office/word/2010/wordml" xmlns:w="http://schemas.openxmlformats.org/wordprocessingml/2006/main" xmlns:w10="urn:schemas-microsoft-com:office:word" xmlns:wp14="http://schemas.microsoft.com/office/word/2010/wordprocessingDrawing" xmlns:v="urn:schemas-microsoft-com:vml" xmlns:o="urn:schemas-microsoft-com:office:office" xmlns:mc="http://schemas.openxmlformats.org/markup-compatibility/2006" xmlns:wpc="http://schemas.microsoft.com/office/word/2010/wordprocessingCanvas" xmlns="" val="0"/>
                         </a:ext>
                       </a:extLst>
                     </a:blip>
@@ -762,16 +789,13 @@
                     </a:ln>
                     <a:extLst>
                       <a:ext uri="{53640926-AAD7-44D8-BBD7-CCE9431645EC}">
-                        <a14:shadowObscured xmlns:a14="http://schemas.microsoft.com/office/drawing/2010/main"/>
+                        <a14:shadowObscured xmlns:a14="http://schemas.microsoft.com/office/drawing/2010/main" xmlns:wps="http://schemas.microsoft.com/office/word/2010/wordprocessingShape" xmlns:wpi="http://schemas.microsoft.com/office/word/2010/wordprocessingInk" xmlns:wpg="http://schemas.microsoft.com/office/word/2010/wordprocessingGroup" xmlns:w15="http://schemas.microsoft.com/office/word/2012/wordml" xmlns:w14="http://schemas.microsoft.com/office/word/2010/wordml" xmlns:w="http://schemas.openxmlformats.org/wordprocessingml/2006/main" xmlns:w10="urn:schemas-microsoft-com:office:word" xmlns:wp14="http://schemas.microsoft.com/office/word/2010/wordprocessingDrawing" xmlns:v="urn:schemas-microsoft-com:vml" xmlns:o="urn:schemas-microsoft-com:office:office" xmlns:mc="http://schemas.openxmlformats.org/markup-compatibility/2006" xmlns:wpc="http://schemas.microsoft.com/office/word/2010/wordprocessingCanvas" xmlns=""/>
                       </a:ext>
                     </a:extLst>
                   </pic:spPr>
                 </pic:pic>
               </a:graphicData>
             </a:graphic>
-            <wp14:sizeRelH relativeFrom="margin">
-              <wp14:pctWidth>0</wp14:pctWidth>
-            </wp14:sizeRelH>
           </wp:anchor>
         </w:drawing>
       </w:r>
@@ -908,10 +932,10 @@
       <w:r>
         <w:rPr>
           <w:noProof/>
-          <w:lang w:eastAsia="uk-UA"/>
+          <w:lang w:val="ru-RU" w:eastAsia="ru-RU"/>
         </w:rPr>
         <w:drawing>
-          <wp:inline distT="0" distB="0" distL="0" distR="0" wp14:anchorId="1A0B42B4" wp14:editId="4BCF2517">
+          <wp:inline distT="0" distB="0" distL="0" distR="0">
             <wp:extent cx="5940425" cy="2040255"/>
             <wp:effectExtent l="0" t="0" r="3175" b="0"/>
             <wp:docPr id="2" name="Рисунок 2"/>
@@ -926,7 +950,7 @@
                     <pic:cNvPicPr/>
                   </pic:nvPicPr>
                   <pic:blipFill>
-                    <a:blip r:embed="rId6"/>
+                    <a:blip r:embed="rId6" cstate="print"/>
                     <a:stretch>
                       <a:fillRect/>
                     </a:stretch>
@@ -1006,10 +1030,10 @@
       <w:r>
         <w:rPr>
           <w:noProof/>
-          <w:lang w:eastAsia="uk-UA"/>
+          <w:lang w:val="ru-RU" w:eastAsia="ru-RU"/>
         </w:rPr>
         <w:drawing>
-          <wp:inline distT="0" distB="0" distL="0" distR="0" wp14:anchorId="15046260" wp14:editId="43A17FF7">
+          <wp:inline distT="0" distB="0" distL="0" distR="0">
             <wp:extent cx="3600450" cy="1247775"/>
             <wp:effectExtent l="0" t="0" r="0" b="9525"/>
             <wp:docPr id="4" name="Рисунок 4"/>
@@ -1024,7 +1048,7 @@
                     <pic:cNvPicPr/>
                   </pic:nvPicPr>
                   <pic:blipFill>
-                    <a:blip r:embed="rId7"/>
+                    <a:blip r:embed="rId7" cstate="print"/>
                     <a:stretch>
                       <a:fillRect/>
                     </a:stretch>
@@ -1077,10 +1101,11 @@
       <w:r>
         <w:rPr>
           <w:noProof/>
-          <w:lang w:eastAsia="uk-UA"/>
-        </w:rPr>
+          <w:lang w:val="ru-RU" w:eastAsia="ru-RU"/>
+        </w:rPr>
+        <w:lastRenderedPageBreak/>
         <w:drawing>
-          <wp:inline distT="0" distB="0" distL="0" distR="0" wp14:anchorId="4B7FBCC2" wp14:editId="76BA0116">
+          <wp:inline distT="0" distB="0" distL="0" distR="0">
             <wp:extent cx="5940425" cy="1303020"/>
             <wp:effectExtent l="0" t="0" r="3175" b="0"/>
             <wp:docPr id="5" name="Рисунок 5"/>
@@ -1095,7 +1120,7 @@
                     <pic:cNvPicPr/>
                   </pic:nvPicPr>
                   <pic:blipFill>
-                    <a:blip r:embed="rId8"/>
+                    <a:blip r:embed="rId8" cstate="print"/>
                     <a:stretch>
                       <a:fillRect/>
                     </a:stretch>
@@ -1129,7 +1154,6 @@
           <w:rFonts w:ascii="Times New Roman" w:hAnsi="Times New Roman" w:cs="Times New Roman"/>
           <w:sz w:val="28"/>
         </w:rPr>
-        <w:lastRenderedPageBreak/>
         <w:t xml:space="preserve">5. Створив таблицю </w:t>
       </w:r>
       <w:r>
@@ -1168,10 +1192,10 @@
       <w:r>
         <w:rPr>
           <w:noProof/>
-          <w:lang w:eastAsia="uk-UA"/>
+          <w:lang w:val="ru-RU" w:eastAsia="ru-RU"/>
         </w:rPr>
         <w:drawing>
-          <wp:inline distT="0" distB="0" distL="0" distR="0" wp14:anchorId="28053058" wp14:editId="6A2EF339">
+          <wp:inline distT="0" distB="0" distL="0" distR="0">
             <wp:extent cx="3581400" cy="1114425"/>
             <wp:effectExtent l="0" t="0" r="0" b="9525"/>
             <wp:docPr id="6" name="Рисунок 6"/>
@@ -1186,7 +1210,7 @@
                     <pic:cNvPicPr/>
                   </pic:nvPicPr>
                   <pic:blipFill>
-                    <a:blip r:embed="rId9"/>
+                    <a:blip r:embed="rId9" cstate="print"/>
                     <a:stretch>
                       <a:fillRect/>
                     </a:stretch>
@@ -1232,10 +1256,10 @@
       <w:r>
         <w:rPr>
           <w:noProof/>
-          <w:lang w:eastAsia="uk-UA"/>
+          <w:lang w:val="ru-RU" w:eastAsia="ru-RU"/>
         </w:rPr>
         <w:drawing>
-          <wp:inline distT="0" distB="0" distL="0" distR="0" wp14:anchorId="03B25440" wp14:editId="2F851D7B">
+          <wp:inline distT="0" distB="0" distL="0" distR="0">
             <wp:extent cx="5076825" cy="2124075"/>
             <wp:effectExtent l="0" t="0" r="9525" b="9525"/>
             <wp:docPr id="7" name="Рисунок 7"/>
@@ -1250,7 +1274,7 @@
                     <pic:cNvPicPr/>
                   </pic:nvPicPr>
                   <pic:blipFill>
-                    <a:blip r:embed="rId10"/>
+                    <a:blip r:embed="rId10" cstate="print"/>
                     <a:stretch>
                       <a:fillRect/>
                     </a:stretch>
@@ -1325,14 +1349,7 @@
           <w:rFonts w:ascii="Times New Roman" w:hAnsi="Times New Roman" w:cs="Times New Roman"/>
           <w:sz w:val="28"/>
         </w:rPr>
-        <w:t xml:space="preserve"> поле “№” таблиці “Материк</w:t>
-      </w:r>
-      <w:r>
-        <w:rPr>
-          <w:rFonts w:ascii="Times New Roman" w:hAnsi="Times New Roman" w:cs="Times New Roman"/>
-          <w:sz w:val="28"/>
-        </w:rPr>
-        <w:t>” на поле “</w:t>
+        <w:t xml:space="preserve"> поле “№” таблиці </w:t>
       </w:r>
       <w:proofErr w:type="spellStart"/>
       <w:r>
@@ -1340,7 +1357,14 @@
           <w:rFonts w:ascii="Times New Roman" w:hAnsi="Times New Roman" w:cs="Times New Roman"/>
           <w:sz w:val="28"/>
         </w:rPr>
-        <w:t>МатерикID</w:t>
+        <w:t>“Материк</w:t>
+      </w:r>
+      <w:r>
+        <w:rPr>
+          <w:rFonts w:ascii="Times New Roman" w:hAnsi="Times New Roman" w:cs="Times New Roman"/>
+          <w:sz w:val="28"/>
+        </w:rPr>
+        <w:t>”</w:t>
       </w:r>
       <w:proofErr w:type="spellEnd"/>
       <w:r>
@@ -1348,14 +1372,46 @@
           <w:rFonts w:ascii="Times New Roman" w:hAnsi="Times New Roman" w:cs="Times New Roman"/>
           <w:sz w:val="28"/>
         </w:rPr>
-        <w:t>” таблиці “В</w:t>
-      </w:r>
-      <w:r>
-        <w:rPr>
-          <w:rFonts w:ascii="Times New Roman" w:hAnsi="Times New Roman" w:cs="Times New Roman"/>
-          <w:sz w:val="28"/>
-        </w:rPr>
-        <w:t>одоспади”.</w:t>
+        <w:t xml:space="preserve"> на поле </w:t>
+      </w:r>
+      <w:proofErr w:type="spellStart"/>
+      <w:r>
+        <w:rPr>
+          <w:rFonts w:ascii="Times New Roman" w:hAnsi="Times New Roman" w:cs="Times New Roman"/>
+          <w:sz w:val="28"/>
+        </w:rPr>
+        <w:t>“МатерикID”</w:t>
+      </w:r>
+      <w:proofErr w:type="spellEnd"/>
+      <w:r>
+        <w:rPr>
+          <w:rFonts w:ascii="Times New Roman" w:hAnsi="Times New Roman" w:cs="Times New Roman"/>
+          <w:sz w:val="28"/>
+        </w:rPr>
+        <w:t xml:space="preserve"> таблиці </w:t>
+      </w:r>
+      <w:proofErr w:type="spellStart"/>
+      <w:r>
+        <w:rPr>
+          <w:rFonts w:ascii="Times New Roman" w:hAnsi="Times New Roman" w:cs="Times New Roman"/>
+          <w:sz w:val="28"/>
+        </w:rPr>
+        <w:t>“В</w:t>
+      </w:r>
+      <w:r>
+        <w:rPr>
+          <w:rFonts w:ascii="Times New Roman" w:hAnsi="Times New Roman" w:cs="Times New Roman"/>
+          <w:sz w:val="28"/>
+        </w:rPr>
+        <w:t>одоспади”</w:t>
+      </w:r>
+      <w:proofErr w:type="spellEnd"/>
+      <w:r>
+        <w:rPr>
+          <w:rFonts w:ascii="Times New Roman" w:hAnsi="Times New Roman" w:cs="Times New Roman"/>
+          <w:sz w:val="28"/>
+        </w:rPr>
+        <w:t>.</w:t>
       </w:r>
     </w:p>
     <w:p>
@@ -1368,10 +1424,11 @@
       <w:r>
         <w:rPr>
           <w:noProof/>
-          <w:lang w:eastAsia="uk-UA"/>
-        </w:rPr>
+          <w:lang w:val="ru-RU" w:eastAsia="ru-RU"/>
+        </w:rPr>
+        <w:lastRenderedPageBreak/>
         <w:drawing>
-          <wp:inline distT="0" distB="0" distL="0" distR="0" wp14:anchorId="4C3F78BC" wp14:editId="18A55C93">
+          <wp:inline distT="0" distB="0" distL="0" distR="0">
             <wp:extent cx="5940425" cy="4086225"/>
             <wp:effectExtent l="0" t="0" r="3175" b="9525"/>
             <wp:docPr id="8" name="Рисунок 8"/>
@@ -1386,7 +1443,7 @@
                     <pic:cNvPicPr/>
                   </pic:nvPicPr>
                   <pic:blipFill>
-                    <a:blip r:embed="rId11"/>
+                    <a:blip r:embed="rId11" cstate="print"/>
                     <a:stretch>
                       <a:fillRect/>
                     </a:stretch>
@@ -1417,11 +1474,10 @@
       <w:r>
         <w:rPr>
           <w:noProof/>
-          <w:lang w:eastAsia="uk-UA"/>
-        </w:rPr>
-        <w:lastRenderedPageBreak/>
+          <w:lang w:val="ru-RU" w:eastAsia="ru-RU"/>
+        </w:rPr>
         <w:drawing>
-          <wp:inline distT="0" distB="0" distL="0" distR="0" wp14:anchorId="09976CE9" wp14:editId="73AB2658">
+          <wp:inline distT="0" distB="0" distL="0" distR="0">
             <wp:extent cx="5067300" cy="2514600"/>
             <wp:effectExtent l="0" t="0" r="0" b="0"/>
             <wp:docPr id="9" name="Рисунок 9"/>
@@ -1436,7 +1492,7 @@
                     <pic:cNvPicPr/>
                   </pic:nvPicPr>
                   <pic:blipFill>
-                    <a:blip r:embed="rId12"/>
+                    <a:blip r:embed="rId12" cstate="print"/>
                     <a:stretch>
                       <a:fillRect/>
                     </a:stretch>
@@ -1467,10 +1523,10 @@
       <w:r>
         <w:rPr>
           <w:noProof/>
-          <w:lang w:eastAsia="uk-UA"/>
+          <w:lang w:val="ru-RU" w:eastAsia="ru-RU"/>
         </w:rPr>
         <w:drawing>
-          <wp:inline distT="0" distB="0" distL="0" distR="0" wp14:anchorId="026F4BBA" wp14:editId="58E667C8">
+          <wp:inline distT="0" distB="0" distL="0" distR="0">
             <wp:extent cx="5438775" cy="2181225"/>
             <wp:effectExtent l="0" t="0" r="9525" b="9525"/>
             <wp:docPr id="10" name="Рисунок 10"/>
@@ -1485,7 +1541,7 @@
                     <pic:cNvPicPr/>
                   </pic:nvPicPr>
                   <pic:blipFill>
-                    <a:blip r:embed="rId13"/>
+                    <a:blip r:embed="rId13" cstate="print"/>
                     <a:stretch>
                       <a:fillRect/>
                     </a:stretch>
@@ -1564,10 +1620,10 @@
       <w:r>
         <w:rPr>
           <w:noProof/>
-          <w:lang w:eastAsia="uk-UA"/>
+          <w:lang w:val="ru-RU" w:eastAsia="ru-RU"/>
         </w:rPr>
         <w:drawing>
-          <wp:inline distT="0" distB="0" distL="0" distR="0" wp14:anchorId="2DEDFC38" wp14:editId="46FDA1C4">
+          <wp:inline distT="0" distB="0" distL="0" distR="0">
             <wp:extent cx="3590925" cy="981075"/>
             <wp:effectExtent l="0" t="0" r="9525" b="9525"/>
             <wp:docPr id="11" name="Рисунок 11"/>
@@ -1582,7 +1638,7 @@
                     <pic:cNvPicPr/>
                   </pic:nvPicPr>
                   <pic:blipFill>
-                    <a:blip r:embed="rId14"/>
+                    <a:blip r:embed="rId14" cstate="print"/>
                     <a:stretch>
                       <a:fillRect/>
                     </a:stretch>
@@ -1628,11 +1684,10 @@
       <w:r>
         <w:rPr>
           <w:noProof/>
-          <w:lang w:eastAsia="uk-UA"/>
-        </w:rPr>
-        <w:lastRenderedPageBreak/>
+          <w:lang w:val="ru-RU" w:eastAsia="ru-RU"/>
+        </w:rPr>
         <w:drawing>
-          <wp:inline distT="0" distB="0" distL="0" distR="0" wp14:anchorId="3130C569" wp14:editId="5831D5CA">
+          <wp:inline distT="0" distB="0" distL="0" distR="0">
             <wp:extent cx="4086225" cy="3086100"/>
             <wp:effectExtent l="0" t="0" r="9525" b="0"/>
             <wp:docPr id="12" name="Рисунок 12"/>
@@ -1647,7 +1702,7 @@
                     <pic:cNvPicPr/>
                   </pic:nvPicPr>
                   <pic:blipFill>
-                    <a:blip r:embed="rId15"/>
+                    <a:blip r:embed="rId15" cstate="print"/>
                     <a:stretch>
                       <a:fillRect/>
                     </a:stretch>
@@ -1735,10 +1790,10 @@
       <w:r>
         <w:rPr>
           <w:noProof/>
-          <w:lang w:eastAsia="uk-UA"/>
+          <w:lang w:val="ru-RU" w:eastAsia="ru-RU"/>
         </w:rPr>
         <w:drawing>
-          <wp:inline distT="0" distB="0" distL="0" distR="0" wp14:anchorId="1DC7F978" wp14:editId="4F851285">
+          <wp:inline distT="0" distB="0" distL="0" distR="0">
             <wp:extent cx="3600450" cy="1085850"/>
             <wp:effectExtent l="0" t="0" r="0" b="0"/>
             <wp:docPr id="13" name="Рисунок 13"/>
@@ -1753,7 +1808,7 @@
                     <pic:cNvPicPr/>
                   </pic:nvPicPr>
                   <pic:blipFill>
-                    <a:blip r:embed="rId16"/>
+                    <a:blip r:embed="rId16" cstate="print"/>
                     <a:stretch>
                       <a:fillRect/>
                     </a:stretch>
@@ -1847,10 +1902,11 @@
       <w:r>
         <w:rPr>
           <w:noProof/>
-          <w:lang w:eastAsia="uk-UA"/>
-        </w:rPr>
+          <w:lang w:val="ru-RU" w:eastAsia="ru-RU"/>
+        </w:rPr>
+        <w:lastRenderedPageBreak/>
         <w:drawing>
-          <wp:inline distT="0" distB="0" distL="0" distR="0" wp14:anchorId="42FC11A1" wp14:editId="514ED364">
+          <wp:inline distT="0" distB="0" distL="0" distR="0">
             <wp:extent cx="3810000" cy="2133600"/>
             <wp:effectExtent l="0" t="0" r="0" b="0"/>
             <wp:docPr id="14" name="Рисунок 14"/>
@@ -1865,7 +1921,7 @@
                     <pic:cNvPicPr/>
                   </pic:nvPicPr>
                   <pic:blipFill>
-                    <a:blip r:embed="rId17"/>
+                    <a:blip r:embed="rId17" cstate="print"/>
                     <a:stretch>
                       <a:fillRect/>
                     </a:stretch>
@@ -1938,7 +1994,6 @@
           <w:rFonts w:ascii="Times New Roman" w:hAnsi="Times New Roman" w:cs="Times New Roman"/>
           <w:sz w:val="28"/>
         </w:rPr>
-        <w:lastRenderedPageBreak/>
         <w:t>12. Встановив зв</w:t>
       </w:r>
       <w:r>
@@ -1981,10 +2036,10 @@
       <w:r>
         <w:rPr>
           <w:noProof/>
-          <w:lang w:eastAsia="uk-UA"/>
+          <w:lang w:val="ru-RU" w:eastAsia="ru-RU"/>
         </w:rPr>
         <w:drawing>
-          <wp:inline distT="0" distB="0" distL="0" distR="0" wp14:anchorId="09C21DBC" wp14:editId="6816697E">
+          <wp:inline distT="0" distB="0" distL="0" distR="0">
             <wp:extent cx="5940425" cy="3108960"/>
             <wp:effectExtent l="0" t="0" r="3175" b="0"/>
             <wp:docPr id="15" name="Рисунок 15"/>
@@ -1999,7 +2054,7 @@
                     <pic:cNvPicPr/>
                   </pic:nvPicPr>
                   <pic:blipFill>
-                    <a:blip r:embed="rId18"/>
+                    <a:blip r:embed="rId18" cstate="print"/>
                     <a:stretch>
                       <a:fillRect/>
                     </a:stretch>
@@ -2069,10 +2124,11 @@
       <w:r>
         <w:rPr>
           <w:noProof/>
-          <w:lang w:eastAsia="uk-UA"/>
-        </w:rPr>
+          <w:lang w:val="ru-RU" w:eastAsia="ru-RU"/>
+        </w:rPr>
+        <w:lastRenderedPageBreak/>
         <w:drawing>
-          <wp:inline distT="0" distB="0" distL="0" distR="0" wp14:anchorId="6E23F7BB" wp14:editId="4133F26B">
+          <wp:inline distT="0" distB="0" distL="0" distR="0">
             <wp:extent cx="5940425" cy="3273425"/>
             <wp:effectExtent l="0" t="0" r="3175" b="3175"/>
             <wp:docPr id="17" name="Рисунок 17"/>
@@ -2087,7 +2143,7 @@
                     <pic:cNvPicPr/>
                   </pic:nvPicPr>
                   <pic:blipFill>
-                    <a:blip r:embed="rId19"/>
+                    <a:blip r:embed="rId19" cstate="print"/>
                     <a:stretch>
                       <a:fillRect/>
                     </a:stretch>
@@ -2128,7 +2184,7 @@
 </file>
 
 <file path=word/numbering.xml><?xml version="1.0" encoding="utf-8"?>
-<w:numbering xmlns:wpc="http://schemas.microsoft.com/office/word/2010/wordprocessingCanvas" xmlns:mc="http://schemas.openxmlformats.org/markup-compatibility/2006" xmlns:o="urn:schemas-microsoft-com:office:office" xmlns:r="http://schemas.openxmlformats.org/officeDocument/2006/relationships" xmlns:m="http://schemas.openxmlformats.org/officeDocument/2006/math" xmlns:v="urn:schemas-microsoft-com:vml" xmlns:wp14="http://schemas.microsoft.com/office/word/2010/wordprocessingDrawing" xmlns:wp="http://schemas.openxmlformats.org/drawingml/2006/wordprocessingDrawing" xmlns:w10="urn:schemas-microsoft-com:office:word" xmlns:w="http://schemas.openxmlformats.org/wordprocessingml/2006/main" xmlns:w14="http://schemas.microsoft.com/office/word/2010/wordml" xmlns:w15="http://schemas.microsoft.com/office/word/2012/wordml" xmlns:wpg="http://schemas.microsoft.com/office/word/2010/wordprocessingGroup" xmlns:wpi="http://schemas.microsoft.com/office/word/2010/wordprocessingInk" xmlns:wne="http://schemas.microsoft.com/office/word/2006/wordml" xmlns:wps="http://schemas.microsoft.com/office/word/2010/wordprocessingShape" mc:Ignorable="w14 w15 wp14">
+<w:numbering xmlns:ve="http://schemas.openxmlformats.org/markup-compatibility/2006" xmlns:o="urn:schemas-microsoft-com:office:office" xmlns:r="http://schemas.openxmlformats.org/officeDocument/2006/relationships" xmlns:m="http://schemas.openxmlformats.org/officeDocument/2006/math" xmlns:v="urn:schemas-microsoft-com:vml" xmlns:wp="http://schemas.openxmlformats.org/drawingml/2006/wordprocessingDrawing" xmlns:w10="urn:schemas-microsoft-com:office:word" xmlns:w="http://schemas.openxmlformats.org/wordprocessingml/2006/main" xmlns:wne="http://schemas.microsoft.com/office/word/2006/wordml">
   <w:abstractNum w:abstractNumId="0">
     <w:nsid w:val="376E2AA3"/>
     <w:multiLevelType w:val="hybridMultilevel"/>
@@ -2225,7 +2281,7 @@
 </file>
 
 <file path=word/styles.xml><?xml version="1.0" encoding="utf-8"?>
-<w:styles xmlns:mc="http://schemas.openxmlformats.org/markup-compatibility/2006" xmlns:r="http://schemas.openxmlformats.org/officeDocument/2006/relationships" xmlns:w="http://schemas.openxmlformats.org/wordprocessingml/2006/main" xmlns:w14="http://schemas.microsoft.com/office/word/2010/wordml" xmlns:w15="http://schemas.microsoft.com/office/word/2012/wordml" mc:Ignorable="w14 w15">
+<w:styles xmlns:r="http://schemas.openxmlformats.org/officeDocument/2006/relationships" xmlns:w="http://schemas.openxmlformats.org/wordprocessingml/2006/main">
   <w:docDefaults>
     <w:rPrDefault>
       <w:rPr>
@@ -2241,378 +2297,144 @@
       </w:pPr>
     </w:pPrDefault>
   </w:docDefaults>
-  <w:latentStyles w:defLockedState="0" w:defUIPriority="99" w:defSemiHidden="0" w:defUnhideWhenUsed="0" w:defQFormat="0" w:count="371">
-    <w:lsdException w:name="Normal" w:uiPriority="0" w:qFormat="1"/>
-    <w:lsdException w:name="heading 1" w:uiPriority="9" w:qFormat="1"/>
-    <w:lsdException w:name="heading 2" w:semiHidden="1" w:uiPriority="9" w:unhideWhenUsed="1" w:qFormat="1"/>
-    <w:lsdException w:name="heading 3" w:semiHidden="1" w:uiPriority="9" w:unhideWhenUsed="1" w:qFormat="1"/>
-    <w:lsdException w:name="heading 4" w:semiHidden="1" w:uiPriority="9" w:unhideWhenUsed="1" w:qFormat="1"/>
-    <w:lsdException w:name="heading 5" w:semiHidden="1" w:uiPriority="9" w:unhideWhenUsed="1" w:qFormat="1"/>
-    <w:lsdException w:name="heading 6" w:semiHidden="1" w:uiPriority="9" w:unhideWhenUsed="1" w:qFormat="1"/>
-    <w:lsdException w:name="heading 7" w:semiHidden="1" w:uiPriority="9" w:unhideWhenUsed="1" w:qFormat="1"/>
-    <w:lsdException w:name="heading 8" w:semiHidden="1" w:uiPriority="9" w:unhideWhenUsed="1" w:qFormat="1"/>
-    <w:lsdException w:name="heading 9" w:semiHidden="1" w:uiPriority="9" w:unhideWhenUsed="1" w:qFormat="1"/>
-    <w:lsdException w:name="index 1" w:semiHidden="1" w:unhideWhenUsed="1"/>
-    <w:lsdException w:name="index 2" w:semiHidden="1" w:unhideWhenUsed="1"/>
-    <w:lsdException w:name="index 3" w:semiHidden="1" w:unhideWhenUsed="1"/>
-    <w:lsdException w:name="index 4" w:semiHidden="1" w:unhideWhenUsed="1"/>
-    <w:lsdException w:name="index 5" w:semiHidden="1" w:unhideWhenUsed="1"/>
-    <w:lsdException w:name="index 6" w:semiHidden="1" w:unhideWhenUsed="1"/>
-    <w:lsdException w:name="index 7" w:semiHidden="1" w:unhideWhenUsed="1"/>
-    <w:lsdException w:name="index 8" w:semiHidden="1" w:unhideWhenUsed="1"/>
-    <w:lsdException w:name="index 9" w:semiHidden="1" w:unhideWhenUsed="1"/>
-    <w:lsdException w:name="toc 1" w:semiHidden="1" w:uiPriority="39" w:unhideWhenUsed="1"/>
-    <w:lsdException w:name="toc 2" w:semiHidden="1" w:uiPriority="39" w:unhideWhenUsed="1"/>
-    <w:lsdException w:name="toc 3" w:semiHidden="1" w:uiPriority="39" w:unhideWhenUsed="1"/>
-    <w:lsdException w:name="toc 4" w:semiHidden="1" w:uiPriority="39" w:unhideWhenUsed="1"/>
-    <w:lsdException w:name="toc 5" w:semiHidden="1" w:uiPriority="39" w:unhideWhenUsed="1"/>
-    <w:lsdException w:name="toc 6" w:semiHidden="1" w:uiPriority="39" w:unhideWhenUsed="1"/>
-    <w:lsdException w:name="toc 7" w:semiHidden="1" w:uiPriority="39" w:unhideWhenUsed="1"/>
-    <w:lsdException w:name="toc 8" w:semiHidden="1" w:uiPriority="39" w:unhideWhenUsed="1"/>
-    <w:lsdException w:name="toc 9" w:semiHidden="1" w:uiPriority="39" w:unhideWhenUsed="1"/>
-    <w:lsdException w:name="Normal Indent" w:semiHidden="1" w:unhideWhenUsed="1"/>
-    <w:lsdException w:name="footnote text" w:semiHidden="1" w:unhideWhenUsed="1"/>
-    <w:lsdException w:name="annotation text" w:semiHidden="1" w:unhideWhenUsed="1"/>
-    <w:lsdException w:name="header" w:semiHidden="1" w:unhideWhenUsed="1"/>
-    <w:lsdException w:name="footer" w:semiHidden="1" w:unhideWhenUsed="1"/>
-    <w:lsdException w:name="index heading" w:semiHidden="1" w:unhideWhenUsed="1"/>
-    <w:lsdException w:name="caption" w:semiHidden="1" w:uiPriority="35" w:unhideWhenUsed="1" w:qFormat="1"/>
-    <w:lsdException w:name="table of figures" w:semiHidden="1" w:unhideWhenUsed="1"/>
-    <w:lsdException w:name="envelope address" w:semiHidden="1" w:unhideWhenUsed="1"/>
-    <w:lsdException w:name="envelope return" w:semiHidden="1" w:unhideWhenUsed="1"/>
-    <w:lsdException w:name="footnote reference" w:semiHidden="1" w:unhideWhenUsed="1"/>
-    <w:lsdException w:name="annotation reference" w:semiHidden="1" w:unhideWhenUsed="1"/>
-    <w:lsdException w:name="line number" w:semiHidden="1" w:unhideWhenUsed="1"/>
-    <w:lsdException w:name="page number" w:semiHidden="1" w:unhideWhenUsed="1"/>
-    <w:lsdException w:name="endnote reference" w:semiHidden="1" w:unhideWhenUsed="1"/>
-    <w:lsdException w:name="endnote text" w:semiHidden="1" w:unhideWhenUsed="1"/>
-    <w:lsdException w:name="table of authorities" w:semiHidden="1" w:unhideWhenUsed="1"/>
-    <w:lsdException w:name="macro" w:semiHidden="1" w:unhideWhenUsed="1"/>
-    <w:lsdException w:name="toa heading" w:semiHidden="1" w:unhideWhenUsed="1"/>
-    <w:lsdException w:name="List" w:semiHidden="1" w:unhideWhenUsed="1"/>
-    <w:lsdException w:name="List Bullet" w:semiHidden="1" w:unhideWhenUsed="1"/>
-    <w:lsdException w:name="List Number" w:semiHidden="1" w:unhideWhenUsed="1"/>
-    <w:lsdException w:name="List 2" w:semiHidden="1" w:unhideWhenUsed="1"/>
-    <w:lsdException w:name="List 3" w:semiHidden="1" w:unhideWhenUsed="1"/>
-    <w:lsdException w:name="List 4" w:semiHidden="1" w:unhideWhenUsed="1"/>
-    <w:lsdException w:name="List 5" w:semiHidden="1" w:unhideWhenUsed="1"/>
-    <w:lsdException w:name="List Bullet 2" w:semiHidden="1" w:unhideWhenUsed="1"/>
-    <w:lsdException w:name="List Bullet 3" w:semiHidden="1" w:unhideWhenUsed="1"/>
-    <w:lsdException w:name="List Bullet 4" w:semiHidden="1" w:unhideWhenUsed="1"/>
-    <w:lsdException w:name="List Bullet 5" w:semiHidden="1" w:unhideWhenUsed="1"/>
-    <w:lsdException w:name="List Number 2" w:semiHidden="1" w:unhideWhenUsed="1"/>
-    <w:lsdException w:name="List Number 3" w:semiHidden="1" w:unhideWhenUsed="1"/>
-    <w:lsdException w:name="List Number 4" w:semiHidden="1" w:unhideWhenUsed="1"/>
-    <w:lsdException w:name="List Number 5" w:semiHidden="1" w:unhideWhenUsed="1"/>
-    <w:lsdException w:name="Title" w:uiPriority="10" w:qFormat="1"/>
-    <w:lsdException w:name="Closing" w:semiHidden="1" w:unhideWhenUsed="1"/>
-    <w:lsdException w:name="Signature" w:semiHidden="1" w:unhideWhenUsed="1"/>
-    <w:lsdException w:name="Default Paragraph Font" w:semiHidden="1" w:uiPriority="1" w:unhideWhenUsed="1"/>
-    <w:lsdException w:name="Body Text" w:semiHidden="1" w:unhideWhenUsed="1"/>
-    <w:lsdException w:name="Body Text Indent" w:semiHidden="1" w:unhideWhenUsed="1"/>
-    <w:lsdException w:name="List Continue" w:semiHidden="1" w:unhideWhenUsed="1"/>
-    <w:lsdException w:name="List Continue 2" w:semiHidden="1" w:unhideWhenUsed="1"/>
-    <w:lsdException w:name="List Continue 3" w:semiHidden="1" w:unhideWhenUsed="1"/>
-    <w:lsdException w:name="List Continue 4" w:semiHidden="1" w:unhideWhenUsed="1"/>
-    <w:lsdException w:name="List Continue 5" w:semiHidden="1" w:unhideWhenUsed="1"/>
-    <w:lsdException w:name="Message Header" w:semiHidden="1" w:unhideWhenUsed="1"/>
-    <w:lsdException w:name="Subtitle" w:uiPriority="11" w:qFormat="1"/>
-    <w:lsdException w:name="Salutation" w:semiHidden="1" w:unhideWhenUsed="1"/>
-    <w:lsdException w:name="Date" w:semiHidden="1" w:unhideWhenUsed="1"/>
-    <w:lsdException w:name="Body Text First Indent" w:semiHidden="1" w:unhideWhenUsed="1"/>
-    <w:lsdException w:name="Body Text First Indent 2" w:semiHidden="1" w:unhideWhenUsed="1"/>
-    <w:lsdException w:name="Note Heading" w:semiHidden="1" w:unhideWhenUsed="1"/>
-    <w:lsdException w:name="Body Text 2" w:semiHidden="1" w:unhideWhenUsed="1"/>
-    <w:lsdException w:name="Body Text 3" w:semiHidden="1" w:unhideWhenUsed="1"/>
-    <w:lsdException w:name="Body Text Indent 2" w:semiHidden="1" w:unhideWhenUsed="1"/>
-    <w:lsdException w:name="Body Text Indent 3" w:semiHidden="1" w:unhideWhenUsed="1"/>
-    <w:lsdException w:name="Block Text" w:semiHidden="1" w:unhideWhenUsed="1"/>
-    <w:lsdException w:name="Hyperlink" w:semiHidden="1" w:unhideWhenUsed="1"/>
-    <w:lsdException w:name="FollowedHyperlink" w:semiHidden="1" w:unhideWhenUsed="1"/>
-    <w:lsdException w:name="Strong" w:uiPriority="22" w:qFormat="1"/>
-    <w:lsdException w:name="Emphasis" w:uiPriority="20" w:qFormat="1"/>
-    <w:lsdException w:name="Document Map" w:semiHidden="1" w:unhideWhenUsed="1"/>
-    <w:lsdException w:name="Plain Text" w:semiHidden="1" w:unhideWhenUsed="1"/>
-    <w:lsdException w:name="E-mail Signature" w:semiHidden="1" w:unhideWhenUsed="1"/>
-    <w:lsdException w:name="HTML Top of Form" w:semiHidden="1" w:unhideWhenUsed="1"/>
-    <w:lsdException w:name="HTML Bottom of Form" w:semiHidden="1" w:unhideWhenUsed="1"/>
-    <w:lsdException w:name="Normal (Web)" w:semiHidden="1" w:unhideWhenUsed="1"/>
-    <w:lsdException w:name="HTML Acronym" w:semiHidden="1" w:unhideWhenUsed="1"/>
-    <w:lsdException w:name="HTML Address" w:semiHidden="1" w:unhideWhenUsed="1"/>
-    <w:lsdException w:name="HTML Cite" w:semiHidden="1" w:unhideWhenUsed="1"/>
-    <w:lsdException w:name="HTML Code" w:semiHidden="1" w:unhideWhenUsed="1"/>
-    <w:lsdException w:name="HTML Definition" w:semiHidden="1" w:unhideWhenUsed="1"/>
-    <w:lsdException w:name="HTML Keyboard" w:semiHidden="1" w:unhideWhenUsed="1"/>
-    <w:lsdException w:name="HTML Preformatted" w:semiHidden="1" w:unhideWhenUsed="1"/>
-    <w:lsdException w:name="HTML Sample" w:semiHidden="1" w:unhideWhenUsed="1"/>
-    <w:lsdException w:name="HTML Typewriter" w:semiHidden="1" w:unhideWhenUsed="1"/>
-    <w:lsdException w:name="HTML Variable" w:semiHidden="1" w:unhideWhenUsed="1"/>
-    <w:lsdException w:name="Normal Table" w:semiHidden="1" w:unhideWhenUsed="1"/>
-    <w:lsdException w:name="annotation subject" w:semiHidden="1" w:unhideWhenUsed="1"/>
-    <w:lsdException w:name="No List" w:semiHidden="1" w:unhideWhenUsed="1"/>
-    <w:lsdException w:name="Outline List 1" w:semiHidden="1" w:unhideWhenUsed="1"/>
-    <w:lsdException w:name="Outline List 2" w:semiHidden="1" w:unhideWhenUsed="1"/>
-    <w:lsdException w:name="Outline List 3" w:semiHidden="1" w:unhideWhenUsed="1"/>
-    <w:lsdException w:name="Table Simple 1" w:semiHidden="1" w:unhideWhenUsed="1"/>
-    <w:lsdException w:name="Table Simple 2" w:semiHidden="1" w:unhideWhenUsed="1"/>
-    <w:lsdException w:name="Table Simple 3" w:semiHidden="1" w:unhideWhenUsed="1"/>
-    <w:lsdException w:name="Table Classic 1" w:semiHidden="1" w:unhideWhenUsed="1"/>
-    <w:lsdException w:name="Table Classic 2" w:semiHidden="1" w:unhideWhenUsed="1"/>
-    <w:lsdException w:name="Table Classic 3" w:semiHidden="1" w:unhideWhenUsed="1"/>
-    <w:lsdException w:name="Table Classic 4" w:semiHidden="1" w:unhideWhenUsed="1"/>
-    <w:lsdException w:name="Table Colorful 1" w:semiHidden="1" w:unhideWhenUsed="1"/>
-    <w:lsdException w:name="Table Colorful 2" w:semiHidden="1" w:unhideWhenUsed="1"/>
-    <w:lsdException w:name="Table Colorful 3" w:semiHidden="1" w:unhideWhenUsed="1"/>
-    <w:lsdException w:name="Table Columns 1" w:semiHidden="1" w:unhideWhenUsed="1"/>
-    <w:lsdException w:name="Table Columns 2" w:semiHidden="1" w:unhideWhenUsed="1"/>
-    <w:lsdException w:name="Table Columns 3" w:semiHidden="1" w:unhideWhenUsed="1"/>
-    <w:lsdException w:name="Table Columns 4" w:semiHidden="1" w:unhideWhenUsed="1"/>
-    <w:lsdException w:name="Table Columns 5" w:semiHidden="1" w:unhideWhenUsed="1"/>
-    <w:lsdException w:name="Table Grid 1" w:semiHidden="1" w:unhideWhenUsed="1"/>
-    <w:lsdException w:name="Table Grid 2" w:semiHidden="1" w:unhideWhenUsed="1"/>
-    <w:lsdException w:name="Table Grid 3" w:semiHidden="1" w:unhideWhenUsed="1"/>
-    <w:lsdException w:name="Table Grid 4" w:semiHidden="1" w:unhideWhenUsed="1"/>
-    <w:lsdException w:name="Table Grid 5" w:semiHidden="1" w:unhideWhenUsed="1"/>
-    <w:lsdException w:name="Table Grid 6" w:semiHidden="1" w:unhideWhenUsed="1"/>
-    <w:lsdException w:name="Table Grid 7" w:semiHidden="1" w:unhideWhenUsed="1"/>
-    <w:lsdException w:name="Table Grid 8" w:semiHidden="1" w:unhideWhenUsed="1"/>
-    <w:lsdException w:name="Table List 1" w:semiHidden="1" w:unhideWhenUsed="1"/>
-    <w:lsdException w:name="Table List 2" w:semiHidden="1" w:unhideWhenUsed="1"/>
-    <w:lsdException w:name="Table List 3" w:semiHidden="1" w:unhideWhenUsed="1"/>
-    <w:lsdException w:name="Table List 4" w:semiHidden="1" w:unhideWhenUsed="1"/>
-    <w:lsdException w:name="Table List 5" w:semiHidden="1" w:unhideWhenUsed="1"/>
-    <w:lsdException w:name="Table List 6" w:semiHidden="1" w:unhideWhenUsed="1"/>
-    <w:lsdException w:name="Table List 7" w:semiHidden="1" w:unhideWhenUsed="1"/>
-    <w:lsdException w:name="Table List 8" w:semiHidden="1" w:unhideWhenUsed="1"/>
-    <w:lsdException w:name="Table 3D effects 1" w:semiHidden="1" w:unhideWhenUsed="1"/>
-    <w:lsdException w:name="Table 3D effects 2" w:semiHidden="1" w:unhideWhenUsed="1"/>
-    <w:lsdException w:name="Table 3D effects 3" w:semiHidden="1" w:unhideWhenUsed="1"/>
-    <w:lsdException w:name="Table Contemporary" w:semiHidden="1" w:unhideWhenUsed="1"/>
-    <w:lsdException w:name="Table Elegant" w:semiHidden="1" w:unhideWhenUsed="1"/>
-    <w:lsdException w:name="Table Professional" w:semiHidden="1" w:unhideWhenUsed="1"/>
-    <w:lsdException w:name="Table Subtle 1" w:semiHidden="1" w:unhideWhenUsed="1"/>
-    <w:lsdException w:name="Table Subtle 2" w:semiHidden="1" w:unhideWhenUsed="1"/>
-    <w:lsdException w:name="Table Web 1" w:semiHidden="1" w:unhideWhenUsed="1"/>
-    <w:lsdException w:name="Table Web 2" w:semiHidden="1" w:unhideWhenUsed="1"/>
-    <w:lsdException w:name="Table Web 3" w:semiHidden="1" w:unhideWhenUsed="1"/>
-    <w:lsdException w:name="Balloon Text" w:semiHidden="1" w:unhideWhenUsed="1"/>
-    <w:lsdException w:name="Table Grid" w:uiPriority="39"/>
-    <w:lsdException w:name="Table Theme" w:semiHidden="1" w:unhideWhenUsed="1"/>
-    <w:lsdException w:name="Placeholder Text" w:semiHidden="1"/>
-    <w:lsdException w:name="No Spacing" w:uiPriority="1" w:qFormat="1"/>
-    <w:lsdException w:name="Light Shading" w:uiPriority="60"/>
-    <w:lsdException w:name="Light List" w:uiPriority="61"/>
-    <w:lsdException w:name="Light Grid" w:uiPriority="62"/>
-    <w:lsdException w:name="Medium Shading 1" w:uiPriority="63"/>
-    <w:lsdException w:name="Medium Shading 2" w:uiPriority="64"/>
-    <w:lsdException w:name="Medium List 1" w:uiPriority="65"/>
-    <w:lsdException w:name="Medium List 2" w:uiPriority="66"/>
-    <w:lsdException w:name="Medium Grid 1" w:uiPriority="67"/>
-    <w:lsdException w:name="Medium Grid 2" w:uiPriority="68"/>
-    <w:lsdException w:name="Medium Grid 3" w:uiPriority="69"/>
-    <w:lsdException w:name="Dark List" w:uiPriority="70"/>
-    <w:lsdException w:name="Colorful Shading" w:uiPriority="71"/>
-    <w:lsdException w:name="Colorful List" w:uiPriority="72"/>
-    <w:lsdException w:name="Colorful Grid" w:uiPriority="73"/>
-    <w:lsdException w:name="Light Shading Accent 1" w:uiPriority="60"/>
-    <w:lsdException w:name="Light List Accent 1" w:uiPriority="61"/>
-    <w:lsdException w:name="Light Grid Accent 1" w:uiPriority="62"/>
-    <w:lsdException w:name="Medium Shading 1 Accent 1" w:uiPriority="63"/>
-    <w:lsdException w:name="Medium Shading 2 Accent 1" w:uiPriority="64"/>
-    <w:lsdException w:name="Medium List 1 Accent 1" w:uiPriority="65"/>
-    <w:lsdException w:name="Revision" w:semiHidden="1"/>
-    <w:lsdException w:name="List Paragraph" w:uiPriority="34" w:qFormat="1"/>
-    <w:lsdException w:name="Quote" w:uiPriority="29" w:qFormat="1"/>
-    <w:lsdException w:name="Intense Quote" w:uiPriority="30" w:qFormat="1"/>
-    <w:lsdException w:name="Medium List 2 Accent 1" w:uiPriority="66"/>
-    <w:lsdException w:name="Medium Grid 1 Accent 1" w:uiPriority="67"/>
-    <w:lsdException w:name="Medium Grid 2 Accent 1" w:uiPriority="68"/>
-    <w:lsdException w:name="Medium Grid 3 Accent 1" w:uiPriority="69"/>
-    <w:lsdException w:name="Dark List Accent 1" w:uiPriority="70"/>
-    <w:lsdException w:name="Colorful Shading Accent 1" w:uiPriority="71"/>
-    <w:lsdException w:name="Colorful List Accent 1" w:uiPriority="72"/>
-    <w:lsdException w:name="Colorful Grid Accent 1" w:uiPriority="73"/>
-    <w:lsdException w:name="Light Shading Accent 2" w:uiPriority="60"/>
-    <w:lsdException w:name="Light List Accent 2" w:uiPriority="61"/>
-    <w:lsdException w:name="Light Grid Accent 2" w:uiPriority="62"/>
-    <w:lsdException w:name="Medium Shading 1 Accent 2" w:uiPriority="63"/>
-    <w:lsdException w:name="Medium Shading 2 Accent 2" w:uiPriority="64"/>
-    <w:lsdException w:name="Medium List 1 Accent 2" w:uiPriority="65"/>
-    <w:lsdException w:name="Medium List 2 Accent 2" w:uiPriority="66"/>
-    <w:lsdException w:name="Medium Grid 1 Accent 2" w:uiPriority="67"/>
-    <w:lsdException w:name="Medium Grid 2 Accent 2" w:uiPriority="68"/>
-    <w:lsdException w:name="Medium Grid 3 Accent 2" w:uiPriority="69"/>
-    <w:lsdException w:name="Dark List Accent 2" w:uiPriority="70"/>
-    <w:lsdException w:name="Colorful Shading Accent 2" w:uiPriority="71"/>
-    <w:lsdException w:name="Colorful List Accent 2" w:uiPriority="72"/>
-    <w:lsdException w:name="Colorful Grid Accent 2" w:uiPriority="73"/>
-    <w:lsdException w:name="Light Shading Accent 3" w:uiPriority="60"/>
-    <w:lsdException w:name="Light List Accent 3" w:uiPriority="61"/>
-    <w:lsdException w:name="Light Grid Accent 3" w:uiPriority="62"/>
-    <w:lsdException w:name="Medium Shading 1 Accent 3" w:uiPriority="63"/>
-    <w:lsdException w:name="Medium Shading 2 Accent 3" w:uiPriority="64"/>
-    <w:lsdException w:name="Medium List 1 Accent 3" w:uiPriority="65"/>
-    <w:lsdException w:name="Medium List 2 Accent 3" w:uiPriority="66"/>
-    <w:lsdException w:name="Medium Grid 1 Accent 3" w:uiPriority="67"/>
-    <w:lsdException w:name="Medium Grid 2 Accent 3" w:uiPriority="68"/>
-    <w:lsdException w:name="Medium Grid 3 Accent 3" w:uiPriority="69"/>
-    <w:lsdException w:name="Dark List Accent 3" w:uiPriority="70"/>
-    <w:lsdException w:name="Colorful Shading Accent 3" w:uiPriority="71"/>
-    <w:lsdException w:name="Colorful List Accent 3" w:uiPriority="72"/>
-    <w:lsdException w:name="Colorful Grid Accent 3" w:uiPriority="73"/>
-    <w:lsdException w:name="Light Shading Accent 4" w:uiPriority="60"/>
-    <w:lsdException w:name="Light List Accent 4" w:uiPriority="61"/>
-    <w:lsdException w:name="Light Grid Accent 4" w:uiPriority="62"/>
-    <w:lsdException w:name="Medium Shading 1 Accent 4" w:uiPriority="63"/>
-    <w:lsdException w:name="Medium Shading 2 Accent 4" w:uiPriority="64"/>
-    <w:lsdException w:name="Medium List 1 Accent 4" w:uiPriority="65"/>
-    <w:lsdException w:name="Medium List 2 Accent 4" w:uiPriority="66"/>
-    <w:lsdException w:name="Medium Grid 1 Accent 4" w:uiPriority="67"/>
-    <w:lsdException w:name="Medium Grid 2 Accent 4" w:uiPriority="68"/>
-    <w:lsdException w:name="Medium Grid 3 Accent 4" w:uiPriority="69"/>
-    <w:lsdException w:name="Dark List Accent 4" w:uiPriority="70"/>
-    <w:lsdException w:name="Colorful Shading Accent 4" w:uiPriority="71"/>
-    <w:lsdException w:name="Colorful List Accent 4" w:uiPriority="72"/>
-    <w:lsdException w:name="Colorful Grid Accent 4" w:uiPriority="73"/>
-    <w:lsdException w:name="Light Shading Accent 5" w:uiPriority="60"/>
-    <w:lsdException w:name="Light List Accent 5" w:uiPriority="61"/>
-    <w:lsdException w:name="Light Grid Accent 5" w:uiPriority="62"/>
-    <w:lsdException w:name="Medium Shading 1 Accent 5" w:uiPriority="63"/>
-    <w:lsdException w:name="Medium Shading 2 Accent 5" w:uiPriority="64"/>
-    <w:lsdException w:name="Medium List 1 Accent 5" w:uiPriority="65"/>
-    <w:lsdException w:name="Medium List 2 Accent 5" w:uiPriority="66"/>
-    <w:lsdException w:name="Medium Grid 1 Accent 5" w:uiPriority="67"/>
-    <w:lsdException w:name="Medium Grid 2 Accent 5" w:uiPriority="68"/>
-    <w:lsdException w:name="Medium Grid 3 Accent 5" w:uiPriority="69"/>
-    <w:lsdException w:name="Dark List Accent 5" w:uiPriority="70"/>
-    <w:lsdException w:name="Colorful Shading Accent 5" w:uiPriority="71"/>
-    <w:lsdException w:name="Colorful List Accent 5" w:uiPriority="72"/>
-    <w:lsdException w:name="Colorful Grid Accent 5" w:uiPriority="73"/>
-    <w:lsdException w:name="Light Shading Accent 6" w:uiPriority="60"/>
-    <w:lsdException w:name="Light List Accent 6" w:uiPriority="61"/>
-    <w:lsdException w:name="Light Grid Accent 6" w:uiPriority="62"/>
-    <w:lsdException w:name="Medium Shading 1 Accent 6" w:uiPriority="63"/>
-    <w:lsdException w:name="Medium Shading 2 Accent 6" w:uiPriority="64"/>
-    <w:lsdException w:name="Medium List 1 Accent 6" w:uiPriority="65"/>
-    <w:lsdException w:name="Medium List 2 Accent 6" w:uiPriority="66"/>
-    <w:lsdException w:name="Medium Grid 1 Accent 6" w:uiPriority="67"/>
-    <w:lsdException w:name="Medium Grid 2 Accent 6" w:uiPriority="68"/>
-    <w:lsdException w:name="Medium Grid 3 Accent 6" w:uiPriority="69"/>
-    <w:lsdException w:name="Dark List Accent 6" w:uiPriority="70"/>
-    <w:lsdException w:name="Colorful Shading Accent 6" w:uiPriority="71"/>
-    <w:lsdException w:name="Colorful List Accent 6" w:uiPriority="72"/>
-    <w:lsdException w:name="Colorful Grid Accent 6" w:uiPriority="73"/>
-    <w:lsdException w:name="Subtle Emphasis" w:uiPriority="19" w:qFormat="1"/>
-    <w:lsdException w:name="Intense Emphasis" w:uiPriority="21" w:qFormat="1"/>
-    <w:lsdException w:name="Subtle Reference" w:uiPriority="31" w:qFormat="1"/>
-    <w:lsdException w:name="Intense Reference" w:uiPriority="32" w:qFormat="1"/>
-    <w:lsdException w:name="Book Title" w:uiPriority="33" w:qFormat="1"/>
-    <w:lsdException w:name="Bibliography" w:semiHidden="1" w:uiPriority="37" w:unhideWhenUsed="1"/>
-    <w:lsdException w:name="TOC Heading" w:semiHidden="1" w:uiPriority="39" w:unhideWhenUsed="1" w:qFormat="1"/>
-    <w:lsdException w:name="Plain Table 1" w:uiPriority="41"/>
-    <w:lsdException w:name="Plain Table 2" w:uiPriority="42"/>
-    <w:lsdException w:name="Plain Table 3" w:uiPriority="43"/>
-    <w:lsdException w:name="Plain Table 4" w:uiPriority="44"/>
-    <w:lsdException w:name="Plain Table 5" w:uiPriority="45"/>
-    <w:lsdException w:name="Grid Table Light" w:uiPriority="40"/>
-    <w:lsdException w:name="Grid Table 1 Light" w:uiPriority="46"/>
-    <w:lsdException w:name="Grid Table 2" w:uiPriority="47"/>
-    <w:lsdException w:name="Grid Table 3" w:uiPriority="48"/>
-    <w:lsdException w:name="Grid Table 4" w:uiPriority="49"/>
-    <w:lsdException w:name="Grid Table 5 Dark" w:uiPriority="50"/>
-    <w:lsdException w:name="Grid Table 6 Colorful" w:uiPriority="51"/>
-    <w:lsdException w:name="Grid Table 7 Colorful" w:uiPriority="52"/>
-    <w:lsdException w:name="Grid Table 1 Light Accent 1" w:uiPriority="46"/>
-    <w:lsdException w:name="Grid Table 2 Accent 1" w:uiPriority="47"/>
-    <w:lsdException w:name="Grid Table 3 Accent 1" w:uiPriority="48"/>
-    <w:lsdException w:name="Grid Table 4 Accent 1" w:uiPriority="49"/>
-    <w:lsdException w:name="Grid Table 5 Dark Accent 1" w:uiPriority="50"/>
-    <w:lsdException w:name="Grid Table 6 Colorful Accent 1" w:uiPriority="51"/>
-    <w:lsdException w:name="Grid Table 7 Colorful Accent 1" w:uiPriority="52"/>
-    <w:lsdException w:name="Grid Table 1 Light Accent 2" w:uiPriority="46"/>
-    <w:lsdException w:name="Grid Table 2 Accent 2" w:uiPriority="47"/>
-    <w:lsdException w:name="Grid Table 3 Accent 2" w:uiPriority="48"/>
-    <w:lsdException w:name="Grid Table 4 Accent 2" w:uiPriority="49"/>
-    <w:lsdException w:name="Grid Table 5 Dark Accent 2" w:uiPriority="50"/>
-    <w:lsdException w:name="Grid Table 6 Colorful Accent 2" w:uiPriority="51"/>
-    <w:lsdException w:name="Grid Table 7 Colorful Accent 2" w:uiPriority="52"/>
-    <w:lsdException w:name="Grid Table 1 Light Accent 3" w:uiPriority="46"/>
-    <w:lsdException w:name="Grid Table 2 Accent 3" w:uiPriority="47"/>
-    <w:lsdException w:name="Grid Table 3 Accent 3" w:uiPriority="48"/>
-    <w:lsdException w:name="Grid Table 4 Accent 3" w:uiPriority="49"/>
-    <w:lsdException w:name="Grid Table 5 Dark Accent 3" w:uiPriority="50"/>
-    <w:lsdException w:name="Grid Table 6 Colorful Accent 3" w:uiPriority="51"/>
-    <w:lsdException w:name="Grid Table 7 Colorful Accent 3" w:uiPriority="52"/>
-    <w:lsdException w:name="Grid Table 1 Light Accent 4" w:uiPriority="46"/>
-    <w:lsdException w:name="Grid Table 2 Accent 4" w:uiPriority="47"/>
-    <w:lsdException w:name="Grid Table 3 Accent 4" w:uiPriority="48"/>
-    <w:lsdException w:name="Grid Table 4 Accent 4" w:uiPriority="49"/>
-    <w:lsdException w:name="Grid Table 5 Dark Accent 4" w:uiPriority="50"/>
-    <w:lsdException w:name="Grid Table 6 Colorful Accent 4" w:uiPriority="51"/>
-    <w:lsdException w:name="Grid Table 7 Colorful Accent 4" w:uiPriority="52"/>
-    <w:lsdException w:name="Grid Table 1 Light Accent 5" w:uiPriority="46"/>
-    <w:lsdException w:name="Grid Table 2 Accent 5" w:uiPriority="47"/>
-    <w:lsdException w:name="Grid Table 3 Accent 5" w:uiPriority="48"/>
-    <w:lsdException w:name="Grid Table 4 Accent 5" w:uiPriority="49"/>
-    <w:lsdException w:name="Grid Table 5 Dark Accent 5" w:uiPriority="50"/>
-    <w:lsdException w:name="Grid Table 6 Colorful Accent 5" w:uiPriority="51"/>
-    <w:lsdException w:name="Grid Table 7 Colorful Accent 5" w:uiPriority="52"/>
-    <w:lsdException w:name="Grid Table 1 Light Accent 6" w:uiPriority="46"/>
-    <w:lsdException w:name="Grid Table 2 Accent 6" w:uiPriority="47"/>
-    <w:lsdException w:name="Grid Table 3 Accent 6" w:uiPriority="48"/>
-    <w:lsdException w:name="Grid Table 4 Accent 6" w:uiPriority="49"/>
-    <w:lsdException w:name="Grid Table 5 Dark Accent 6" w:uiPriority="50"/>
-    <w:lsdException w:name="Grid Table 6 Colorful Accent 6" w:uiPriority="51"/>
-    <w:lsdException w:name="Grid Table 7 Colorful Accent 6" w:uiPriority="52"/>
-    <w:lsdException w:name="List Table 1 Light" w:uiPriority="46"/>
-    <w:lsdException w:name="List Table 2" w:uiPriority="47"/>
-    <w:lsdException w:name="List Table 3" w:uiPriority="48"/>
-    <w:lsdException w:name="List Table 4" w:uiPriority="49"/>
-    <w:lsdException w:name="List Table 5 Dark" w:uiPriority="50"/>
-    <w:lsdException w:name="List Table 6 Colorful" w:uiPriority="51"/>
-    <w:lsdException w:name="List Table 7 Colorful" w:uiPriority="52"/>
-    <w:lsdException w:name="List Table 1 Light Accent 1" w:uiPriority="46"/>
-    <w:lsdException w:name="List Table 2 Accent 1" w:uiPriority="47"/>
-    <w:lsdException w:name="List Table 3 Accent 1" w:uiPriority="48"/>
-    <w:lsdException w:name="List Table 4 Accent 1" w:uiPriority="49"/>
-    <w:lsdException w:name="List Table 5 Dark Accent 1" w:uiPriority="50"/>
-    <w:lsdException w:name="List Table 6 Colorful Accent 1" w:uiPriority="51"/>
-    <w:lsdException w:name="List Table 7 Colorful Accent 1" w:uiPriority="52"/>
-    <w:lsdException w:name="List Table 1 Light Accent 2" w:uiPriority="46"/>
-    <w:lsdException w:name="List Table 2 Accent 2" w:uiPriority="47"/>
-    <w:lsdException w:name="List Table 3 Accent 2" w:uiPriority="48"/>
-    <w:lsdException w:name="List Table 4 Accent 2" w:uiPriority="49"/>
-    <w:lsdException w:name="List Table 5 Dark Accent 2" w:uiPriority="50"/>
-    <w:lsdException w:name="List Table 6 Colorful Accent 2" w:uiPriority="51"/>
-    <w:lsdException w:name="List Table 7 Colorful Accent 2" w:uiPriority="52"/>
-    <w:lsdException w:name="List Table 1 Light Accent 3" w:uiPriority="46"/>
-    <w:lsdException w:name="List Table 2 Accent 3" w:uiPriority="47"/>
-    <w:lsdException w:name="List Table 3 Accent 3" w:uiPriority="48"/>
-    <w:lsdException w:name="List Table 4 Accent 3" w:uiPriority="49"/>
-    <w:lsdException w:name="List Table 5 Dark Accent 3" w:uiPriority="50"/>
-    <w:lsdException w:name="List Table 6 Colorful Accent 3" w:uiPriority="51"/>
-    <w:lsdException w:name="List Table 7 Colorful Accent 3" w:uiPriority="52"/>
-    <w:lsdException w:name="List Table 1 Light Accent 4" w:uiPriority="46"/>
-    <w:lsdException w:name="List Table 2 Accent 4" w:uiPriority="47"/>
-    <w:lsdException w:name="List Table 3 Accent 4" w:uiPriority="48"/>
-    <w:lsdException w:name="List Table 4 Accent 4" w:uiPriority="49"/>
-    <w:lsdException w:name="List Table 5 Dark Accent 4" w:uiPriority="50"/>
-    <w:lsdException w:name="List Table 6 Colorful Accent 4" w:uiPriority="51"/>
-    <w:lsdException w:name="List Table 7 Colorful Accent 4" w:uiPriority="52"/>
-    <w:lsdException w:name="List Table 1 Light Accent 5" w:uiPriority="46"/>
-    <w:lsdException w:name="List Table 2 Accent 5" w:uiPriority="47"/>
-    <w:lsdException w:name="List Table 3 Accent 5" w:uiPriority="48"/>
-    <w:lsdException w:name="List Table 4 Accent 5" w:uiPriority="49"/>
-    <w:lsdException w:name="List Table 5 Dark Accent 5" w:uiPriority="50"/>
-    <w:lsdException w:name="List Table 6 Colorful Accent 5" w:uiPriority="51"/>
-    <w:lsdException w:name="List Table 7 Colorful Accent 5" w:uiPriority="52"/>
-    <w:lsdException w:name="List Table 1 Light Accent 6" w:uiPriority="46"/>
-    <w:lsdException w:name="List Table 2 Accent 6" w:uiPriority="47"/>
-    <w:lsdException w:name="List Table 3 Accent 6" w:uiPriority="48"/>
-    <w:lsdException w:name="List Table 4 Accent 6" w:uiPriority="49"/>
-    <w:lsdException w:name="List Table 5 Dark Accent 6" w:uiPriority="50"/>
-    <w:lsdException w:name="List Table 6 Colorful Accent 6" w:uiPriority="51"/>
-    <w:lsdException w:name="List Table 7 Colorful Accent 6" w:uiPriority="52"/>
+  <w:latentStyles w:defLockedState="0" w:defUIPriority="99" w:defSemiHidden="1" w:defUnhideWhenUsed="1" w:defQFormat="0" w:count="267">
+    <w:lsdException w:name="Normal" w:semiHidden="0" w:uiPriority="0" w:unhideWhenUsed="0" w:qFormat="1"/>
+    <w:lsdException w:name="heading 1" w:semiHidden="0" w:uiPriority="9" w:unhideWhenUsed="0" w:qFormat="1"/>
+    <w:lsdException w:name="heading 2" w:uiPriority="9" w:qFormat="1"/>
+    <w:lsdException w:name="heading 3" w:uiPriority="9" w:qFormat="1"/>
+    <w:lsdException w:name="heading 4" w:uiPriority="9" w:qFormat="1"/>
+    <w:lsdException w:name="heading 5" w:uiPriority="9" w:qFormat="1"/>
+    <w:lsdException w:name="heading 6" w:uiPriority="9" w:qFormat="1"/>
+    <w:lsdException w:name="heading 7" w:uiPriority="9" w:qFormat="1"/>
+    <w:lsdException w:name="heading 8" w:uiPriority="9" w:qFormat="1"/>
+    <w:lsdException w:name="heading 9" w:uiPriority="9" w:qFormat="1"/>
+    <w:lsdException w:name="toc 1" w:uiPriority="39"/>
+    <w:lsdException w:name="toc 2" w:uiPriority="39"/>
+    <w:lsdException w:name="toc 3" w:uiPriority="39"/>
+    <w:lsdException w:name="toc 4" w:uiPriority="39"/>
+    <w:lsdException w:name="toc 5" w:uiPriority="39"/>
+    <w:lsdException w:name="toc 6" w:uiPriority="39"/>
+    <w:lsdException w:name="toc 7" w:uiPriority="39"/>
+    <w:lsdException w:name="toc 8" w:uiPriority="39"/>
+    <w:lsdException w:name="toc 9" w:uiPriority="39"/>
+    <w:lsdException w:name="caption" w:uiPriority="35" w:qFormat="1"/>
+    <w:lsdException w:name="Title" w:semiHidden="0" w:uiPriority="10" w:unhideWhenUsed="0" w:qFormat="1"/>
+    <w:lsdException w:name="Default Paragraph Font" w:uiPriority="1"/>
+    <w:lsdException w:name="Subtitle" w:semiHidden="0" w:uiPriority="11" w:unhideWhenUsed="0" w:qFormat="1"/>
+    <w:lsdException w:name="Strong" w:semiHidden="0" w:uiPriority="22" w:unhideWhenUsed="0" w:qFormat="1"/>
+    <w:lsdException w:name="Emphasis" w:semiHidden="0" w:uiPriority="20" w:unhideWhenUsed="0" w:qFormat="1"/>
+    <w:lsdException w:name="Table Grid" w:semiHidden="0" w:uiPriority="39" w:unhideWhenUsed="0"/>
+    <w:lsdException w:name="Placeholder Text" w:unhideWhenUsed="0"/>
+    <w:lsdException w:name="No Spacing" w:semiHidden="0" w:uiPriority="1" w:unhideWhenUsed="0" w:qFormat="1"/>
+    <w:lsdException w:name="Light Shading" w:semiHidden="0" w:uiPriority="60" w:unhideWhenUsed="0"/>
+    <w:lsdException w:name="Light List" w:semiHidden="0" w:uiPriority="61" w:unhideWhenUsed="0"/>
+    <w:lsdException w:name="Light Grid" w:semiHidden="0" w:uiPriority="62" w:unhideWhenUsed="0"/>
+    <w:lsdException w:name="Medium Shading 1" w:semiHidden="0" w:uiPriority="63" w:unhideWhenUsed="0"/>
+    <w:lsdException w:name="Medium Shading 2" w:semiHidden="0" w:uiPriority="64" w:unhideWhenUsed="0"/>
+    <w:lsdException w:name="Medium List 1" w:semiHidden="0" w:uiPriority="65" w:unhideWhenUsed="0"/>
+    <w:lsdException w:name="Medium List 2" w:semiHidden="0" w:uiPriority="66" w:unhideWhenUsed="0"/>
+    <w:lsdException w:name="Medium Grid 1" w:semiHidden="0" w:uiPriority="67" w:unhideWhenUsed="0"/>
+    <w:lsdException w:name="Medium Grid 2" w:semiHidden="0" w:uiPriority="68" w:unhideWhenUsed="0"/>
+    <w:lsdException w:name="Medium Grid 3" w:semiHidden="0" w:uiPriority="69" w:unhideWhenUsed="0"/>
+    <w:lsdException w:name="Dark List" w:semiHidden="0" w:uiPriority="70" w:unhideWhenUsed="0"/>
+    <w:lsdException w:name="Colorful Shading" w:semiHidden="0" w:uiPriority="71" w:unhideWhenUsed="0"/>
+    <w:lsdException w:name="Colorful List" w:semiHidden="0" w:uiPriority="72" w:unhideWhenUsed="0"/>
+    <w:lsdException w:name="Colorful Grid" w:semiHidden="0" w:uiPriority="73" w:unhideWhenUsed="0"/>
+    <w:lsdException w:name="Light Shading Accent 1" w:semiHidden="0" w:uiPriority="60" w:unhideWhenUsed="0"/>
+    <w:lsdException w:name="Light List Accent 1" w:semiHidden="0" w:uiPriority="61" w:unhideWhenUsed="0"/>
+    <w:lsdException w:name="Light Grid Accent 1" w:semiHidden="0" w:uiPriority="62" w:unhideWhenUsed="0"/>
+    <w:lsdException w:name="Medium Shading 1 Accent 1" w:semiHidden="0" w:uiPriority="63" w:unhideWhenUsed="0"/>
+    <w:lsdException w:name="Medium Shading 2 Accent 1" w:semiHidden="0" w:uiPriority="64" w:unhideWhenUsed="0"/>
+    <w:lsdException w:name="Medium List 1 Accent 1" w:semiHidden="0" w:uiPriority="65" w:unhideWhenUsed="0"/>
+    <w:lsdException w:name="Revision" w:unhideWhenUsed="0"/>
+    <w:lsdException w:name="List Paragraph" w:semiHidden="0" w:uiPriority="34" w:unhideWhenUsed="0" w:qFormat="1"/>
+    <w:lsdException w:name="Quote" w:semiHidden="0" w:uiPriority="29" w:unhideWhenUsed="0" w:qFormat="1"/>
+    <w:lsdException w:name="Intense Quote" w:semiHidden="0" w:uiPriority="30" w:unhideWhenUsed="0" w:qFormat="1"/>
+    <w:lsdException w:name="Medium List 2 Accent 1" w:semiHidden="0" w:uiPriority="66" w:unhideWhenUsed="0"/>
+    <w:lsdException w:name="Medium Grid 1 Accent 1" w:semiHidden="0" w:uiPriority="67" w:unhideWhenUsed="0"/>
+    <w:lsdException w:name="Medium Grid 2 Accent 1" w:semiHidden="0" w:uiPriority="68" w:unhideWhenUsed="0"/>
+    <w:lsdException w:name="Medium Grid 3 Accent 1" w:semiHidden="0" w:uiPriority="69" w:unhideWhenUsed="0"/>
+    <w:lsdException w:name="Dark List Accent 1" w:semiHidden="0" w:uiPriority="70" w:unhideWhenUsed="0"/>
+    <w:lsdException w:name="Colorful Shading Accent 1" w:semiHidden="0" w:uiPriority="71" w:unhideWhenUsed="0"/>
+    <w:lsdException w:name="Colorful List Accent 1" w:semiHidden="0" w:uiPriority="72" w:unhideWhenUsed="0"/>
+    <w:lsdException w:name="Colorful Grid Accent 1" w:semiHidden="0" w:uiPriority="73" w:unhideWhenUsed="0"/>
+    <w:lsdException w:name="Light Shading Accent 2" w:semiHidden="0" w:uiPriority="60" w:unhideWhenUsed="0"/>
+    <w:lsdException w:name="Light List Accent 2" w:semiHidden="0" w:uiPriority="61" w:unhideWhenUsed="0"/>
+    <w:lsdException w:name="Light Grid Accent 2" w:semiHidden="0" w:uiPriority="62" w:unhideWhenUsed="0"/>
+    <w:lsdException w:name="Medium Shading 1 Accent 2" w:semiHidden="0" w:uiPriority="63" w:unhideWhenUsed="0"/>
+    <w:lsdException w:name="Medium Shading 2 Accent 2" w:semiHidden="0" w:uiPriority="64" w:unhideWhenUsed="0"/>
+    <w:lsdException w:name="Medium List 1 Accent 2" w:semiHidden="0" w:uiPriority="65" w:unhideWhenUsed="0"/>
+    <w:lsdException w:name="Medium List 2 Accent 2" w:semiHidden="0" w:uiPriority="66" w:unhideWhenUsed="0"/>
+    <w:lsdException w:name="Medium Grid 1 Accent 2" w:semiHidden="0" w:uiPriority="67" w:unhideWhenUsed="0"/>
+    <w:lsdException w:name="Medium Grid 2 Accent 2" w:semiHidden="0" w:uiPriority="68" w:unhideWhenUsed="0"/>
+    <w:lsdException w:name="Medium Grid 3 Accent 2" w:semiHidden="0" w:uiPriority="69" w:unhideWhenUsed="0"/>
+    <w:lsdException w:name="Dark List Accent 2" w:semiHidden="0" w:uiPriority="70" w:unhideWhenUsed="0"/>
+    <w:lsdException w:name="Colorful Shading Accent 2" w:semiHidden="0" w:uiPriority="71" w:unhideWhenUsed="0"/>
+    <w:lsdException w:name="Colorful List Accent 2" w:semiHidden="0" w:uiPriority="72" w:unhideWhenUsed="0"/>
+    <w:lsdException w:name="Colorful Grid Accent 2" w:semiHidden="0" w:uiPriority="73" w:unhideWhenUsed="0"/>
+    <w:lsdException w:name="Light Shading Accent 3" w:semiHidden="0" w:uiPriority="60" w:unhideWhenUsed="0"/>
+    <w:lsdException w:name="Light List Accent 3" w:semiHidden="0" w:uiPriority="61" w:unhideWhenUsed="0"/>
+    <w:lsdException w:name="Light Grid Accent 3" w:semiHidden="0" w:uiPriority="62" w:unhideWhenUsed="0"/>
+    <w:lsdException w:name="Medium Shading 1 Accent 3" w:semiHidden="0" w:uiPriority="63" w:unhideWhenUsed="0"/>
+    <w:lsdException w:name="Medium Shading 2 Accent 3" w:semiHidden="0" w:uiPriority="64" w:unhideWhenUsed="0"/>
+    <w:lsdException w:name="Medium List 1 Accent 3" w:semiHidden="0" w:uiPriority="65" w:unhideWhenUsed="0"/>
+    <w:lsdException w:name="Medium List 2 Accent 3" w:semiHidden="0" w:uiPriority="66" w:unhideWhenUsed="0"/>
+    <w:lsdException w:name="Medium Grid 1 Accent 3" w:semiHidden="0" w:uiPriority="67" w:unhideWhenUsed="0"/>
+    <w:lsdException w:name="Medium Grid 2 Accent 3" w:semiHidden="0" w:uiPriority="68" w:unhideWhenUsed="0"/>
+    <w:lsdException w:name="Medium Grid 3 Accent 3" w:semiHidden="0" w:uiPriority="69" w:unhideWhenUsed="0"/>
+    <w:lsdException w:name="Dark List Accent 3" w:semiHidden="0" w:uiPriority="70" w:unhideWhenUsed="0"/>
+    <w:lsdException w:name="Colorful Shading Accent 3" w:semiHidden="0" w:uiPriority="71" w:unhideWhenUsed="0"/>
+    <w:lsdException w:name="Colorful List Accent 3" w:semiHidden="0" w:uiPriority="72" w:unhideWhenUsed="0"/>
+    <w:lsdException w:name="Colorful Grid Accent 3" w:semiHidden="0" w:uiPriority="73" w:unhideWhenUsed="0"/>
+    <w:lsdException w:name="Light Shading Accent 4" w:semiHidden="0" w:uiPriority="60" w:unhideWhenUsed="0"/>
+    <w:lsdException w:name="Light List Accent 4" w:semiHidden="0" w:uiPriority="61" w:unhideWhenUsed="0"/>
+    <w:lsdException w:name="Light Grid Accent 4" w:semiHidden="0" w:uiPriority="62" w:unhideWhenUsed="0"/>
+    <w:lsdException w:name="Medium Shading 1 Accent 4" w:semiHidden="0" w:uiPriority="63" w:unhideWhenUsed="0"/>
+    <w:lsdException w:name="Medium Shading 2 Accent 4" w:semiHidden="0" w:uiPriority="64" w:unhideWhenUsed="0"/>
+    <w:lsdException w:name="Medium List 1 Accent 4" w:semiHidden="0" w:uiPriority="65" w:unhideWhenUsed="0"/>
+    <w:lsdException w:name="Medium List 2 Accent 4" w:semiHidden="0" w:uiPriority="66" w:unhideWhenUsed="0"/>
+    <w:lsdException w:name="Medium Grid 1 Accent 4" w:semiHidden="0" w:uiPriority="67" w:unhideWhenUsed="0"/>
+    <w:lsdException w:name="Medium Grid 2 Accent 4" w:semiHidden="0" w:uiPriority="68" w:unhideWhenUsed="0"/>
+    <w:lsdException w:name="Medium Grid 3 Accent 4" w:semiHidden="0" w:uiPriority="69" w:unhideWhenUsed="0"/>
+    <w:lsdException w:name="Dark List Accent 4" w:semiHidden="0" w:uiPriority="70" w:unhideWhenUsed="0"/>
+    <w:lsdException w:name="Colorful Shading Accent 4" w:semiHidden="0" w:uiPriority="71" w:unhideWhenUsed="0"/>
+    <w:lsdException w:name="Colorful List Accent 4" w:semiHidden="0" w:uiPriority="72" w:unhideWhenUsed="0"/>
+    <w:lsdException w:name="Colorful Grid Accent 4" w:semiHidden="0" w:uiPriority="73" w:unhideWhenUsed="0"/>
+    <w:lsdException w:name="Light Shading Accent 5" w:semiHidden="0" w:uiPriority="60" w:unhideWhenUsed="0"/>
+    <w:lsdException w:name="Light List Accent 5" w:semiHidden="0" w:uiPriority="61" w:unhideWhenUsed="0"/>
+    <w:lsdException w:name="Light Grid Accent 5" w:semiHidden="0" w:uiPriority="62" w:unhideWhenUsed="0"/>
+    <w:lsdException w:name="Medium Shading 1 Accent 5" w:semiHidden="0" w:uiPriority="63" w:unhideWhenUsed="0"/>
+    <w:lsdException w:name="Medium Shading 2 Accent 5" w:semiHidden="0" w:uiPriority="64" w:unhideWhenUsed="0"/>
+    <w:lsdException w:name="Medium List 1 Accent 5" w:semiHidden="0" w:uiPriority="65" w:unhideWhenUsed="0"/>
+    <w:lsdException w:name="Medium List 2 Accent 5" w:semiHidden="0" w:uiPriority="66" w:unhideWhenUsed="0"/>
+    <w:lsdException w:name="Medium Grid 1 Accent 5" w:semiHidden="0" w:uiPriority="67" w:unhideWhenUsed="0"/>
+    <w:lsdException w:name="Medium Grid 2 Accent 5" w:semiHidden="0" w:uiPriority="68" w:unhideWhenUsed="0"/>
+    <w:lsdException w:name="Medium Grid 3 Accent 5" w:semiHidden="0" w:uiPriority="69" w:unhideWhenUsed="0"/>
+    <w:lsdException w:name="Dark List Accent 5" w:semiHidden="0" w:uiPriority="70" w:unhideWhenUsed="0"/>
+    <w:lsdException w:name="Colorful Shading Accent 5" w:semiHidden="0" w:uiPriority="71" w:unhideWhenUsed="0"/>
+    <w:lsdException w:name="Colorful List Accent 5" w:semiHidden="0" w:uiPriority="72" w:unhideWhenUsed="0"/>
+    <w:lsdException w:name="Colorful Grid Accent 5" w:semiHidden="0" w:uiPriority="73" w:unhideWhenUsed="0"/>
+    <w:lsdException w:name="Light Shading Accent 6" w:semiHidden="0" w:uiPriority="60" w:unhideWhenUsed="0"/>
+    <w:lsdException w:name="Light List Accent 6" w:semiHidden="0" w:uiPriority="61" w:unhideWhenUsed="0"/>
+    <w:lsdException w:name="Light Grid Accent 6" w:semiHidden="0" w:uiPriority="62" w:unhideWhenUsed="0"/>
+    <w:lsdException w:name="Medium Shading 1 Accent 6" w:semiHidden="0" w:uiPriority="63" w:unhideWhenUsed="0"/>
+    <w:lsdException w:name="Medium Shading 2 Accent 6" w:semiHidden="0" w:uiPriority="64" w:unhideWhenUsed="0"/>
+    <w:lsdException w:name="Medium List 1 Accent 6" w:semiHidden="0" w:uiPriority="65" w:unhideWhenUsed="0"/>
+    <w:lsdException w:name="Medium List 2 Accent 6" w:semiHidden="0" w:uiPriority="66" w:unhideWhenUsed="0"/>
+    <w:lsdException w:name="Medium Grid 1 Accent 6" w:semiHidden="0" w:uiPriority="67" w:unhideWhenUsed="0"/>
+    <w:lsdException w:name="Medium Grid 2 Accent 6" w:semiHidden="0" w:uiPriority="68" w:unhideWhenUsed="0"/>
+    <w:lsdException w:name="Medium Grid 3 Accent 6" w:semiHidden="0" w:uiPriority="69" w:unhideWhenUsed="0"/>
+    <w:lsdException w:name="Dark List Accent 6" w:semiHidden="0" w:uiPriority="70" w:unhideWhenUsed="0"/>
+    <w:lsdException w:name="Colorful Shading Accent 6" w:semiHidden="0" w:uiPriority="71" w:unhideWhenUsed="0"/>
+    <w:lsdException w:name="Colorful List Accent 6" w:semiHidden="0" w:uiPriority="72" w:unhideWhenUsed="0"/>
+    <w:lsdException w:name="Colorful Grid Accent 6" w:semiHidden="0" w:uiPriority="73" w:unhideWhenUsed="0"/>
+    <w:lsdException w:name="Subtle Emphasis" w:semiHidden="0" w:uiPriority="19" w:unhideWhenUsed="0" w:qFormat="1"/>
+    <w:lsdException w:name="Intense Emphasis" w:semiHidden="0" w:uiPriority="21" w:unhideWhenUsed="0" w:qFormat="1"/>
+    <w:lsdException w:name="Subtle Reference" w:semiHidden="0" w:uiPriority="31" w:unhideWhenUsed="0" w:qFormat="1"/>
+    <w:lsdException w:name="Intense Reference" w:semiHidden="0" w:uiPriority="32" w:unhideWhenUsed="0" w:qFormat="1"/>
+    <w:lsdException w:name="Book Title" w:semiHidden="0" w:uiPriority="33" w:unhideWhenUsed="0" w:qFormat="1"/>
+    <w:lsdException w:name="Bibliography" w:uiPriority="37"/>
+    <w:lsdException w:name="TOC Heading" w:uiPriority="39" w:qFormat="1"/>
   </w:latentStyles>
   <w:style w:type="paragraph" w:default="1" w:styleId="a">
     <w:name w:val="Normal"/>
@@ -2630,6 +2452,7 @@
     <w:uiPriority w:val="99"/>
     <w:semiHidden/>
     <w:unhideWhenUsed/>
+    <w:qFormat/>
     <w:tblPr>
       <w:tblInd w:w="0" w:type="dxa"/>
       <w:tblCellMar>
@@ -2703,7 +2526,7 @@
     </a:clrScheme>
     <a:fontScheme name="Стандартная">
       <a:majorFont>
-        <a:latin typeface="Calibri Light" panose="020F0302020204030204"/>
+        <a:latin typeface="Calibri Light"/>
         <a:ea typeface=""/>
         <a:cs typeface=""/>
         <a:font script="Jpan" typeface="ＭＳ ゴシック"/>
@@ -2738,7 +2561,7 @@
         <a:font script="Geor" typeface="Sylfaen"/>
       </a:majorFont>
       <a:minorFont>
-        <a:latin typeface="Calibri" panose="020F0502020204030204"/>
+        <a:latin typeface="Calibri"/>
         <a:ea typeface=""/>
         <a:cs typeface=""/>
         <a:font script="Jpan" typeface="ＭＳ 明朝"/>
@@ -2915,7 +2738,7 @@
   <a:extraClrSchemeLst/>
   <a:extLst>
     <a:ext uri="{05A4C25C-085E-4340-85A3-A5531E510DB2}">
-      <thm15:themeFamily xmlns:thm15="http://schemas.microsoft.com/office/thememl/2012/main" name="Office Theme" id="{62F939B6-93AF-4DB8-9C6B-D6C7DFDC589F}" vid="{4A3C46E8-61CC-4603-A589-7422A47A8E4A}"/>
+      <thm15:themeFamily xmlns:thm15="http://schemas.microsoft.com/office/thememl/2012/main" xmlns="" name="Office Theme" id="{62F939B6-93AF-4DB8-9C6B-D6C7DFDC589F}" vid="{4A3C46E8-61CC-4603-A589-7422A47A8E4A}"/>
     </a:ext>
   </a:extLst>
 </a:theme>

</xml_diff>